<commit_message>
Automatic sync of changes
</commit_message>
<xml_diff>
--- a/machine_learning/resources/notes/machine_learning.docx
+++ b/machine_learning/resources/notes/machine_learning.docx
@@ -1381,17 +1381,20 @@
     <w:p/>
     <w:p>
       <w:pPr>
-        <w:pStyle w:val="SourceCode"/>
-      </w:pPr>
-    </w:p>
-    <w:p>
-      <w:pPr>
         <w:pStyle w:val="Heading2"/>
       </w:pPr>
       <w:r>
         <w:t>Exploratory data analysis</w:t>
       </w:r>
       <w:bookmarkEnd w:id="0"/>
+      <w:r>
+        <w:t xml:space="preserve"> (EDA)</w:t>
+      </w:r>
+    </w:p>
+    <w:p>
+      <w:pPr>
+        <w:pStyle w:val="BodyText"/>
+      </w:pPr>
     </w:p>
     <w:p>
       <w:pPr>

</xml_diff>